<commit_message>
RAS records 3e, 3f
RAS records 3e, 3f
</commit_message>
<xml_diff>
--- a/Documentation/Notes on PDF parsing.docx
+++ b/Documentation/Notes on PDF parsing.docx
@@ -34,12 +34,6 @@
         <w:gridCol w:w="2552"/>
       </w:tblGrid>
       <w:tr>
-        <w:tblPrEx>
-          <w:tblCellMar>
-            <w:top w:w="0" w:type="dxa"/>
-            <w:bottom w:w="0" w:type="dxa"/>
-          </w:tblCellMar>
-        </w:tblPrEx>
         <w:trPr>
           <w:trHeight w:val="144"/>
         </w:trPr>
@@ -130,12 +124,6 @@
         </w:tc>
       </w:tr>
       <w:tr>
-        <w:tblPrEx>
-          <w:tblCellMar>
-            <w:top w:w="0" w:type="dxa"/>
-            <w:bottom w:w="0" w:type="dxa"/>
-          </w:tblCellMar>
-        </w:tblPrEx>
         <w:trPr>
           <w:trHeight w:val="398"/>
         </w:trPr>
@@ -227,12 +215,6 @@
         </w:tc>
       </w:tr>
       <w:tr>
-        <w:tblPrEx>
-          <w:tblCellMar>
-            <w:top w:w="0" w:type="dxa"/>
-            <w:bottom w:w="0" w:type="dxa"/>
-          </w:tblCellMar>
-        </w:tblPrEx>
         <w:trPr>
           <w:trHeight w:val="271"/>
         </w:trPr>
@@ -324,12 +306,6 @@
         </w:tc>
       </w:tr>
       <w:tr>
-        <w:tblPrEx>
-          <w:tblCellMar>
-            <w:top w:w="0" w:type="dxa"/>
-            <w:bottom w:w="0" w:type="dxa"/>
-          </w:tblCellMar>
-        </w:tblPrEx>
         <w:trPr>
           <w:trHeight w:val="612"/>
         </w:trPr>
@@ -421,12 +397,6 @@
         </w:tc>
       </w:tr>
       <w:tr>
-        <w:tblPrEx>
-          <w:tblCellMar>
-            <w:top w:w="0" w:type="dxa"/>
-            <w:bottom w:w="0" w:type="dxa"/>
-          </w:tblCellMar>
-        </w:tblPrEx>
         <w:trPr>
           <w:trHeight w:val="271"/>
         </w:trPr>
@@ -518,12 +488,6 @@
         </w:tc>
       </w:tr>
       <w:tr>
-        <w:tblPrEx>
-          <w:tblCellMar>
-            <w:top w:w="0" w:type="dxa"/>
-            <w:bottom w:w="0" w:type="dxa"/>
-          </w:tblCellMar>
-        </w:tblPrEx>
         <w:trPr>
           <w:trHeight w:val="271"/>
         </w:trPr>
@@ -615,12 +579,6 @@
         </w:tc>
       </w:tr>
       <w:tr>
-        <w:tblPrEx>
-          <w:tblCellMar>
-            <w:top w:w="0" w:type="dxa"/>
-            <w:bottom w:w="0" w:type="dxa"/>
-          </w:tblCellMar>
-        </w:tblPrEx>
         <w:trPr>
           <w:trHeight w:val="427"/>
         </w:trPr>
@@ -729,12 +687,6 @@
         </w:tc>
       </w:tr>
       <w:tr>
-        <w:tblPrEx>
-          <w:tblCellMar>
-            <w:top w:w="0" w:type="dxa"/>
-            <w:bottom w:w="0" w:type="dxa"/>
-          </w:tblCellMar>
-        </w:tblPrEx>
         <w:trPr>
           <w:trHeight w:val="331"/>
         </w:trPr>
@@ -826,12 +778,6 @@
         </w:tc>
       </w:tr>
       <w:tr>
-        <w:tblPrEx>
-          <w:tblCellMar>
-            <w:top w:w="0" w:type="dxa"/>
-            <w:bottom w:w="0" w:type="dxa"/>
-          </w:tblCellMar>
-        </w:tblPrEx>
         <w:trPr>
           <w:trHeight w:val="398"/>
         </w:trPr>
@@ -923,12 +869,6 @@
         </w:tc>
       </w:tr>
       <w:tr>
-        <w:tblPrEx>
-          <w:tblCellMar>
-            <w:top w:w="0" w:type="dxa"/>
-            <w:bottom w:w="0" w:type="dxa"/>
-          </w:tblCellMar>
-        </w:tblPrEx>
         <w:trPr>
           <w:trHeight w:val="271"/>
         </w:trPr>
@@ -1020,12 +960,6 @@
         </w:tc>
       </w:tr>
       <w:tr>
-        <w:tblPrEx>
-          <w:tblCellMar>
-            <w:top w:w="0" w:type="dxa"/>
-            <w:bottom w:w="0" w:type="dxa"/>
-          </w:tblCellMar>
-        </w:tblPrEx>
         <w:trPr>
           <w:trHeight w:val="271"/>
         </w:trPr>
@@ -1115,12 +1049,6 @@
         </w:tc>
       </w:tr>
       <w:tr>
-        <w:tblPrEx>
-          <w:tblCellMar>
-            <w:top w:w="0" w:type="dxa"/>
-            <w:bottom w:w="0" w:type="dxa"/>
-          </w:tblCellMar>
-        </w:tblPrEx>
         <w:trPr>
           <w:trHeight w:val="398"/>
         </w:trPr>
@@ -1210,12 +1138,6 @@
         </w:tc>
       </w:tr>
       <w:tr>
-        <w:tblPrEx>
-          <w:tblCellMar>
-            <w:top w:w="0" w:type="dxa"/>
-            <w:bottom w:w="0" w:type="dxa"/>
-          </w:tblCellMar>
-        </w:tblPrEx>
         <w:trPr>
           <w:trHeight w:val="398"/>
         </w:trPr>
@@ -1354,6 +1276,7 @@
     </w:p>
     <w:p>
       <w:r>
+        <w:lastRenderedPageBreak/>
         <w:t>For each row</w:t>
       </w:r>
     </w:p>
@@ -1414,8 +1337,6 @@
       <w:r>
         <w:t>“for each row” actions</w:t>
       </w:r>
-      <w:bookmarkStart w:id="0" w:name="_GoBack"/>
-      <w:bookmarkEnd w:id="0"/>
     </w:p>
     <w:tbl>
       <w:tblPr>
@@ -2000,7 +1921,6 @@
                 <w:szCs w:val="18"/>
                 <w:lang w:eastAsia="en-GB"/>
               </w:rPr>
-              <w:lastRenderedPageBreak/>
               <w:t xml:space="preserve">                {</w:t>
             </w:r>
             <w:r>
@@ -2495,6 +2415,94 @@
         </w:tc>
       </w:tr>
     </w:tbl>
+    <w:p/>
+    <w:p>
+      <w:r>
+        <w:br w:type="page"/>
+      </w:r>
+    </w:p>
+    <w:p>
+      <w:r>
+        <w:rPr>
+          <w:noProof/>
+          <w:lang w:eastAsia="en-GB"/>
+        </w:rPr>
+        <w:lastRenderedPageBreak/>
+        <w:drawing>
+          <wp:inline distT="0" distB="0" distL="0" distR="0" wp14:anchorId="05FC111C" wp14:editId="62128DBA">
+            <wp:extent cx="8863330" cy="5594985"/>
+            <wp:effectExtent l="0" t="0" r="0" b="5715"/>
+            <wp:docPr id="1" name="Picture 1"/>
+            <wp:cNvGraphicFramePr>
+              <a:graphicFrameLocks xmlns:a="http://schemas.openxmlformats.org/drawingml/2006/main" noChangeAspect="1"/>
+            </wp:cNvGraphicFramePr>
+            <a:graphic xmlns:a="http://schemas.openxmlformats.org/drawingml/2006/main">
+              <a:graphicData uri="http://schemas.openxmlformats.org/drawingml/2006/picture">
+                <pic:pic xmlns:pic="http://schemas.openxmlformats.org/drawingml/2006/picture">
+                  <pic:nvPicPr>
+                    <pic:cNvPr id="1" name=""/>
+                    <pic:cNvPicPr/>
+                  </pic:nvPicPr>
+                  <pic:blipFill>
+                    <a:blip r:embed="rId4"/>
+                    <a:stretch>
+                      <a:fillRect/>
+                    </a:stretch>
+                  </pic:blipFill>
+                  <pic:spPr>
+                    <a:xfrm>
+                      <a:off x="0" y="0"/>
+                      <a:ext cx="8863330" cy="5594985"/>
+                    </a:xfrm>
+                    <a:prstGeom prst="rect">
+                      <a:avLst/>
+                    </a:prstGeom>
+                  </pic:spPr>
+                </pic:pic>
+              </a:graphicData>
+            </a:graphic>
+          </wp:inline>
+        </w:drawing>
+      </w:r>
+    </w:p>
+    <w:p>
+      <w:hyperlink r:id="rId5" w:history="1">
+        <w:r>
+          <w:rPr>
+            <w:rStyle w:val="Hyperlink"/>
+          </w:rPr>
+          <w:t>http://bsaefiling.fincen.treas.gov/docs/FinCENCTRElectronicFilingRequirements.pdf</w:t>
+        </w:r>
+      </w:hyperlink>
+    </w:p>
+    <w:p>
+      <w:hyperlink r:id="rId6" w:history="1">
+        <w:r>
+          <w:rPr>
+            <w:rStyle w:val="Hyperlink"/>
+          </w:rPr>
+          <w:t>http://bsaefiling.fincen.treas.gov/docs/FinCENSARElectronicFilingReq</w:t>
+        </w:r>
+        <w:bookmarkStart w:id="0" w:name="_GoBack"/>
+        <w:bookmarkEnd w:id="0"/>
+        <w:r>
+          <w:rPr>
+            <w:rStyle w:val="Hyperlink"/>
+          </w:rPr>
+          <w:t>uirements.pdf</w:t>
+        </w:r>
+      </w:hyperlink>
+    </w:p>
+    <w:p>
+      <w:hyperlink r:id="rId7" w:history="1">
+        <w:r>
+          <w:rPr>
+            <w:rStyle w:val="Hyperlink"/>
+          </w:rPr>
+          <w:t>http://bsaefiling.fincen.treas.gov/docs/FinCENDOEPElectronicFilingRequirements.pdf</w:t>
+        </w:r>
+      </w:hyperlink>
+    </w:p>
     <w:p/>
     <w:sectPr>
       <w:pgSz w:w="16838" w:h="11906" w:orient="landscape"/>
@@ -2958,6 +2966,17 @@
     <w:basedOn w:val="DefaultParagraphFont"/>
     <w:rsid w:val="00CE68D4"/>
   </w:style>
+  <w:style w:type="character" w:styleId="Hyperlink">
+    <w:name w:val="Hyperlink"/>
+    <w:basedOn w:val="DefaultParagraphFont"/>
+    <w:uiPriority w:val="99"/>
+    <w:unhideWhenUsed/>
+    <w:rsid w:val="003F2E3E"/>
+    <w:rPr>
+      <w:color w:val="0563C1" w:themeColor="hyperlink"/>
+      <w:u w:val="single"/>
+    </w:rPr>
+  </w:style>
 </w:styles>
 </file>
 

</xml_diff>